<commit_message>
HW2 report is done!
</commit_message>
<xml_diff>
--- a/HW2/Theory Part.docx
+++ b/HW2/Theory Part.docx
@@ -1375,35 +1375,19 @@
         <w:rPr>
           <w:rFonts w:ascii="Dubai Light" w:eastAsiaTheme="minorEastAsia" w:hAnsi="Dubai Light" w:cs="Dubai Light"/>
         </w:rPr>
-        <w:t>Next, we defined PCA class which is initialized with the original size of the picture (</w:t>
-      </w:r>
-      <m:oMath>
-        <m:rad>
-          <m:radPr>
-            <m:degHide m:val="1"/>
-            <m:ctrlPr>
-              <w:rPr>
-                <w:rFonts w:ascii="Cambria Math" w:eastAsiaTheme="minorEastAsia" w:hAnsi="Cambria Math" w:cs="Dubai Light"/>
-                <w:i/>
-              </w:rPr>
-            </m:ctrlPr>
-          </m:radPr>
-          <m:deg/>
-          <m:e>
-            <m:r>
-              <w:rPr>
-                <w:rFonts w:ascii="Cambria Math" w:eastAsiaTheme="minorEastAsia" w:hAnsi="Cambria Math" w:cs="Dubai Light"/>
-              </w:rPr>
-              <m:t>d</m:t>
-            </m:r>
-          </m:e>
-        </m:rad>
-      </m:oMath>
-      <w:r>
-        <w:rPr>
-          <w:rFonts w:ascii="Dubai Light" w:eastAsiaTheme="minorEastAsia" w:hAnsi="Dubai Light" w:cs="Dubai Light"/>
-        </w:rPr>
-        <w:t>) and the new size (</w:t>
+        <w:t xml:space="preserve">Next, we defined PCA class which is initialized with the new </w:t>
+      </w:r>
+      <w:r>
+        <w:rPr>
+          <w:rFonts w:ascii="Dubai Light" w:eastAsiaTheme="minorEastAsia" w:hAnsi="Dubai Light" w:cs="Dubai Light"/>
+        </w:rPr>
+        <w:t>dimension</w:t>
+      </w:r>
+      <w:r>
+        <w:rPr>
+          <w:rFonts w:ascii="Dubai Light" w:eastAsiaTheme="minorEastAsia" w:hAnsi="Dubai Light" w:cs="Dubai Light"/>
+        </w:rPr>
+        <w:t xml:space="preserve"> (</w:t>
       </w:r>
       <m:oMath>
         <m:rad>
@@ -2007,33 +1991,19 @@
       <w:r>
         <w:rPr>
           <w:rFonts w:ascii="Dubai Light" w:eastAsiaTheme="minorEastAsia" w:hAnsi="Dubai Light" w:cs="Dubai Light"/>
+          <w:noProof/>
         </w:rPr>
         <w:lastRenderedPageBreak/>
-        <w:t>We then defined a function 'test' which takes the trained model and a compressed test-set, and calculates its accuracy. To find the optimal k, we ran over a small sample of test set and training set, and got the following graph:</w:t>
-      </w:r>
-    </w:p>
-    <w:p>
-      <w:pPr>
-        <w:bidi w:val="0"/>
-        <w:rPr>
-          <w:rFonts w:ascii="Dubai Light" w:eastAsiaTheme="minorEastAsia" w:hAnsi="Dubai Light" w:cs="Dubai Light"/>
-        </w:rPr>
-      </w:pPr>
-      <w:r>
-        <w:rPr>
-          <w:rFonts w:ascii="Dubai Light" w:eastAsiaTheme="minorEastAsia" w:hAnsi="Dubai Light" w:cs="Dubai Light"/>
-          <w:noProof/>
-        </w:rPr>
         <w:drawing>
-          <wp:anchor distT="0" distB="0" distL="114300" distR="114300" simplePos="0" relativeHeight="251688960" behindDoc="0" locked="0" layoutInCell="1" allowOverlap="1" wp14:anchorId="4FEA0B23" wp14:editId="2D96042F">
+          <wp:anchor distT="0" distB="0" distL="114300" distR="114300" simplePos="0" relativeHeight="251688960" behindDoc="0" locked="0" layoutInCell="1" allowOverlap="1" wp14:anchorId="4FEA0B23" wp14:editId="753EAC03">
             <wp:simplePos x="0" y="0"/>
             <wp:positionH relativeFrom="margin">
-              <wp:align>center</wp:align>
+              <wp:posOffset>1516380</wp:posOffset>
             </wp:positionH>
             <wp:positionV relativeFrom="paragraph">
-              <wp:posOffset>-4899</wp:posOffset>
+              <wp:posOffset>1035050</wp:posOffset>
             </wp:positionV>
-            <wp:extent cx="2868567" cy="2151584"/>
+            <wp:extent cx="2868295" cy="2151380"/>
             <wp:effectExtent l="0" t="0" r="8255" b="1270"/>
             <wp:wrapTopAndBottom/>
             <wp:docPr id="36" name="Picture 36"/>
@@ -2062,7 +2032,7 @@
                   <pic:spPr>
                     <a:xfrm>
                       <a:off x="0" y="0"/>
-                      <a:ext cx="2868567" cy="2151584"/>
+                      <a:ext cx="2868295" cy="2151380"/>
                     </a:xfrm>
                     <a:prstGeom prst="rect">
                       <a:avLst/>
@@ -2078,7 +2048,7 @@
         <w:rPr>
           <w:rFonts w:ascii="Dubai Light" w:eastAsiaTheme="minorEastAsia" w:hAnsi="Dubai Light" w:cs="Dubai Light"/>
         </w:rPr>
-        <w:t>Note: accuracy is very low in this graph because we don't have a lot of samples.</w:t>
+        <w:t>We then defined a function 'test' which takes the trained model and a compressed test-set, and calculates its accuracy. To find the optimal k, we ran over a small sample of test set and training set, and got the following graph:</w:t>
       </w:r>
     </w:p>
     <w:p>
@@ -2092,60 +2062,86 @@
         <w:rPr>
           <w:rFonts w:ascii="Dubai Light" w:eastAsiaTheme="minorEastAsia" w:hAnsi="Dubai Light" w:cs="Dubai Light"/>
         </w:rPr>
-        <w:t>The optimal k is 8, and so we chose it.</w:t>
-      </w:r>
-    </w:p>
-    <w:p>
-      <w:pPr>
-        <w:bidi w:val="0"/>
-        <w:rPr>
-          <w:rFonts w:ascii="Dubai Light" w:eastAsiaTheme="minorEastAsia" w:hAnsi="Dubai Light" w:cs="Dubai Light"/>
-        </w:rPr>
-      </w:pPr>
-      <w:r>
-        <w:rPr>
-          <w:rFonts w:ascii="Dubai Light" w:eastAsiaTheme="minorEastAsia" w:hAnsi="Dubai Light" w:cs="Dubai Light"/>
-        </w:rPr>
-        <w:t xml:space="preserve">The final accuracy is </w:t>
-      </w:r>
-      <w:r>
-        <w:rPr>
-          <w:rFonts w:ascii="Dubai Light" w:eastAsiaTheme="minorEastAsia" w:hAnsi="Dubai Light" w:cs="Dubai Light"/>
-        </w:rPr>
-        <w:t>81.025</w:t>
-      </w:r>
-      <w:r>
-        <w:rPr>
-          <w:rFonts w:ascii="Dubai Light" w:eastAsiaTheme="minorEastAsia" w:hAnsi="Dubai Light" w:cs="Dubai Light"/>
-        </w:rPr>
-        <w:t xml:space="preserve"> </w:t>
-      </w:r>
-      <w:r>
-        <w:rPr>
-          <w:rFonts w:ascii="Dubai Light" w:eastAsiaTheme="minorEastAsia" w:hAnsi="Dubai Light" w:cs="Dubai Light"/>
-        </w:rPr>
-        <w:t xml:space="preserve">%, and running time is </w:t>
-      </w:r>
-      <w:r>
-        <w:rPr>
-          <w:rFonts w:ascii="Dubai Light" w:eastAsiaTheme="minorEastAsia" w:hAnsi="Dubai Light" w:cs="Dubai Light"/>
-        </w:rPr>
-        <w:t>112</w:t>
-      </w:r>
-      <w:r>
-        <w:rPr>
-          <w:rFonts w:ascii="Dubai Light" w:eastAsiaTheme="minorEastAsia" w:hAnsi="Dubai Light" w:cs="Dubai Light"/>
-        </w:rPr>
-        <w:t xml:space="preserve"> seconds (about </w:t>
-      </w:r>
-      <w:r>
-        <w:rPr>
-          <w:rFonts w:ascii="Dubai Light" w:eastAsiaTheme="minorEastAsia" w:hAnsi="Dubai Light" w:cs="Dubai Light"/>
-        </w:rPr>
-        <w:t>2</w:t>
+        <w:t xml:space="preserve">The optimal k is </w:t>
+      </w:r>
+      <w:r>
+        <w:rPr>
+          <w:rFonts w:ascii="Dubai Light" w:eastAsiaTheme="minorEastAsia" w:hAnsi="Dubai Light" w:cs="Dubai Light" w:hint="cs"/>
+          <w:rtl/>
+        </w:rPr>
+        <w:t>6</w:t>
+      </w:r>
+      <w:r>
+        <w:rPr>
+          <w:rFonts w:ascii="Dubai Light" w:eastAsiaTheme="minorEastAsia" w:hAnsi="Dubai Light" w:cs="Dubai Light"/>
+        </w:rPr>
+        <w:t>, a</w:t>
       </w:r>
       <w:bookmarkStart w:id="0" w:name="_GoBack"/>
       <w:bookmarkEnd w:id="0"/>
+      <w:r>
+        <w:rPr>
+          <w:rFonts w:ascii="Dubai Light" w:eastAsiaTheme="minorEastAsia" w:hAnsi="Dubai Light" w:cs="Dubai Light"/>
+        </w:rPr>
+        <w:t>nd so we chose it.</w:t>
+      </w:r>
+    </w:p>
+    <w:p>
+      <w:pPr>
+        <w:bidi w:val="0"/>
+        <w:rPr>
+          <w:rFonts w:ascii="Dubai Light" w:eastAsiaTheme="minorEastAsia" w:hAnsi="Dubai Light" w:cs="Dubai Light"/>
+        </w:rPr>
+      </w:pPr>
+      <w:r>
+        <w:rPr>
+          <w:rFonts w:ascii="Dubai Light" w:eastAsiaTheme="minorEastAsia" w:hAnsi="Dubai Light" w:cs="Dubai Light"/>
+        </w:rPr>
+        <w:t xml:space="preserve">The final accuracy is </w:t>
+      </w:r>
+      <w:r>
+        <w:rPr>
+          <w:rFonts w:ascii="Dubai Light" w:eastAsiaTheme="minorEastAsia" w:hAnsi="Dubai Light" w:cs="Dubai Light" w:hint="cs"/>
+          <w:rtl/>
+        </w:rPr>
+        <w:t>81</w:t>
+      </w:r>
+      <w:r>
+        <w:rPr>
+          <w:rFonts w:ascii="Dubai Light" w:eastAsiaTheme="minorEastAsia" w:hAnsi="Dubai Light" w:cs="Arial"/>
+        </w:rPr>
+        <w:t>.6</w:t>
+      </w:r>
+      <w:r>
+        <w:rPr>
+          <w:rFonts w:ascii="Dubai Light" w:eastAsiaTheme="minorEastAsia" w:hAnsi="Dubai Light" w:cs="Dubai Light"/>
+        </w:rPr>
+        <w:t xml:space="preserve"> </w:t>
+      </w:r>
+      <w:r>
+        <w:rPr>
+          <w:rFonts w:ascii="Dubai Light" w:eastAsiaTheme="minorEastAsia" w:hAnsi="Dubai Light" w:cs="Dubai Light"/>
+        </w:rPr>
+        <w:t xml:space="preserve">%, and running time is </w:t>
+      </w:r>
+      <w:r>
+        <w:rPr>
+          <w:rFonts w:ascii="Dubai Light" w:eastAsiaTheme="minorEastAsia" w:hAnsi="Dubai Light" w:cs="Dubai Light"/>
+        </w:rPr>
+        <w:t>140</w:t>
+      </w:r>
+      <w:r>
+        <w:rPr>
+          <w:rFonts w:ascii="Dubai Light" w:eastAsiaTheme="minorEastAsia" w:hAnsi="Dubai Light" w:cs="Dubai Light"/>
+        </w:rPr>
+        <w:t xml:space="preserve"> seconds (about </w:t>
+      </w:r>
+      <w:r>
+        <w:rPr>
+          <w:rFonts w:ascii="Dubai Light" w:eastAsiaTheme="minorEastAsia" w:hAnsi="Dubai Light" w:cs="Dubai Light"/>
+        </w:rPr>
+        <w:t>2</w:t>
+      </w:r>
       <w:r>
         <w:rPr>
           <w:rFonts w:ascii="Dubai Light" w:eastAsiaTheme="minorEastAsia" w:hAnsi="Dubai Light" w:cs="Dubai Light"/>
@@ -3924,7 +3920,7 @@
           </mc:Choice>
           <mc:Fallback>
             <w:pict>
-              <v:group w14:anchorId="7C78E8C5" id="Group 8" o:spid="_x0000_s1026" style="position:absolute;margin-left:27.7pt;margin-top:69.85pt;width:402.35pt;height:141.1pt;z-index:251659264;mso-position-horizontal-relative:margin" coordsize="51098,17919" o:gfxdata="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">
+              <v:group w14:anchorId="5FCC4818" id="Group 8" o:spid="_x0000_s1026" style="position:absolute;margin-left:27.7pt;margin-top:69.85pt;width:402.35pt;height:141.1pt;z-index:251659264;mso-position-horizontal-relative:margin" coordsize="51098,17919" o:gfxdata="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">
                 <v:shapetype id="_x0000_t75" coordsize="21600,21600" o:spt="75" o:preferrelative="t" path="m@4@5l@4@11@9@11@9@5xe" filled="f" stroked="f">
                   <v:stroke joinstyle="miter"/>
                   <v:formulas>
@@ -6140,7 +6136,7 @@
           </mc:Choice>
           <mc:Fallback>
             <w:pict>
-              <v:group w14:anchorId="738F88FE" id="Group 21" o:spid="_x0000_s1026" style="position:absolute;margin-left:-209.95pt;margin-top:206.4pt;width:661.9pt;height:493.65pt;z-index:251671552;mso-width-relative:margin;mso-height-relative:margin" coordsize="84061,62693" o:gfxdata="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">
+              <v:group w14:anchorId="7750DACB" id="Group 21" o:spid="_x0000_s1026" style="position:absolute;margin-left:-209.95pt;margin-top:206.4pt;width:661.9pt;height:493.65pt;z-index:251671552;mso-width-relative:margin;mso-height-relative:margin" coordsize="84061,62693" o:gfxdata="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